<commit_message>
Update Tentang Aplikasi Ukom.docx
</commit_message>
<xml_diff>
--- a/Tentang Aplikasi Ukom.docx
+++ b/Tentang Aplikasi Ukom.docx
@@ -29,7 +29,7 @@
           <w:szCs w:val="22"/>
           <w:lang w:val="en-US"/>
         </w:rPr>
-        <w:t xml:space="preserve"> GradOne</w:t>
+        <w:t xml:space="preserve"> WedOne</w:t>
       </w:r>
     </w:p>
     <w:p>
@@ -69,23 +69,25 @@
           <w:szCs w:val="22"/>
           <w:lang w:val="en-US"/>
         </w:rPr>
-        <w:t xml:space="preserve"> Persewaan Peralatan Wisuda</w:t>
-      </w:r>
-    </w:p>
-    <w:p>
-      <w:pPr>
-        <w:rPr>
-          <w:rFonts w:hint="default"/>
-          <w:sz w:val="22"/>
-          <w:szCs w:val="22"/>
-          <w:lang w:val="en-US"/>
-        </w:rPr>
-      </w:pPr>
-    </w:p>
-    <w:p>
-      <w:pPr>
-        <w:rPr>
-          <w:rFonts w:hint="default"/>
+        <w:t xml:space="preserve"> Persewaan Baju Pernikahan</w:t>
+      </w:r>
+    </w:p>
+    <w:p>
+      <w:pPr>
+        <w:rPr>
+          <w:rFonts w:hint="default"/>
+          <w:sz w:val="22"/>
+          <w:szCs w:val="22"/>
+          <w:lang w:val="en-US"/>
+        </w:rPr>
+      </w:pPr>
+    </w:p>
+    <w:p>
+      <w:pPr>
+        <w:rPr>
+          <w:rFonts w:hint="default"/>
+          <w:b w:val="0"/>
+          <w:bCs w:val="0"/>
           <w:sz w:val="22"/>
           <w:szCs w:val="22"/>
           <w:lang w:val="en-US"/>
@@ -105,11 +107,13 @@
       <w:r>
         <w:rPr>
           <w:rFonts w:hint="default"/>
-          <w:sz w:val="22"/>
-          <w:szCs w:val="22"/>
-          <w:lang w:val="en-US"/>
-        </w:rPr>
-        <w:t xml:space="preserve">Karena wisuda hanya sekali, dan tidak mungkin melewatkan momen wisuda tanpa menyewa baju/toga untuk wisuda dan hanya dipakai sekali saja, disini tersedia persewaan peralatan wisuda yang dapat disewa harian agar menghemat biaya dan tidak perlu membeli dan menganggurkan baju untuk wisuda. </w:t>
+          <w:b w:val="0"/>
+          <w:bCs w:val="0"/>
+          <w:sz w:val="22"/>
+          <w:szCs w:val="22"/>
+          <w:lang w:val="en-US"/>
+        </w:rPr>
+        <w:t>Pernikahan hanya sekali seumur hidup, dengan begitu para calon pasutri akan membutuhkan baju pernikahan yang bagus, tetapi jika beli makan akan mengeluarkan biaya yang besar. Dengan adanya aplikasi WedOne mereka tidak perlu lagi kebingungan untuk mencari persewaan baju pernikahan karena disediakan banyak pilihan baju dan toko - toko terdekat.</w:t>
       </w:r>
     </w:p>
     <w:p>
@@ -149,7 +153,7 @@
           <w:szCs w:val="22"/>
           <w:lang w:val="en-US"/>
         </w:rPr>
-        <w:t>Tujuan dibuatkan aplikasi ini karena agar mempermudah para wisudawan agar dapat memakai peralatan wisuda tanpa harus membeli dahulu, sehingga dapat menghemat biaya dan juga tempat.</w:t>
+        <w:t>Tujuan dibuatkan aplikasi ini karena agar mempermudah para calon pasangan suami istri dalam mencari baju pernikahan mereka tanpa harus kebingungan mencari toko yang bagus dan juga baju yang berkualitas, dan dapat menghemat biaya pernikahan mereka dengan menyewa baju pernikahan menggunakan WedOne.</w:t>
       </w:r>
     </w:p>
     <w:p>
@@ -180,16 +184,16 @@
           <w:szCs w:val="22"/>
           <w:lang w:val="en-US"/>
         </w:rPr>
-        <w:t xml:space="preserve">Keuntungan User: </w:t>
-      </w:r>
-      <w:r>
-        <w:rPr>
-          <w:rFonts w:hint="default"/>
-          <w:sz w:val="22"/>
-          <w:szCs w:val="22"/>
-          <w:lang w:val="en-US"/>
-        </w:rPr>
-        <w:t>Keuntungan yang didapatkan dapat berupa biaya, tempat dan waktu penyewa. Biaya karena penyewa tidak perlu mengeluarkan biaya berlebih untuk membeli sesuatu yang hanya dipakai sekali saja, Tempat karena bisa menghemat ruang untuk tidak menyimpan pakaian wisuda yang dipakai sekali saja, dan waktu karena penyewa tidak perlu meluangkan waktu untuk mencari baju untuk wisuda yang mungkin jarang ditemukan di daerahnya.</w:t>
+        <w:t xml:space="preserve">Keuntungan Penyewa : </w:t>
+      </w:r>
+      <w:r>
+        <w:rPr>
+          <w:rFonts w:hint="default"/>
+          <w:sz w:val="22"/>
+          <w:szCs w:val="22"/>
+          <w:lang w:val="en-US"/>
+        </w:rPr>
+        <w:t>Keuntungan yang didapatkan dapat berupa dapat menghemat biaya biaya, dan dapat menghemat waktu penyewa karena tidak perlu berkeliling kebingungan untuk mencari toko penyewaan baju pernikahan karena sudah lewat aplikasi saja sudah banyak tersedia toko yang bersedia menerima penyewaan.</w:t>
       </w:r>
     </w:p>
     <w:p>
@@ -220,30 +224,58 @@
           <w:szCs w:val="22"/>
           <w:lang w:val="en-US"/>
         </w:rPr>
-        <w:t xml:space="preserve">Keuntungan Developer : </w:t>
-      </w:r>
-      <w:r>
-        <w:rPr>
-          <w:rFonts w:hint="default"/>
-          <w:sz w:val="22"/>
-          <w:szCs w:val="22"/>
-          <w:lang w:val="en-US"/>
-        </w:rPr>
-        <w:t>Dapat berbagi hasil sebesar 5% dari setiap barang yang disewakan.</w:t>
-      </w:r>
-    </w:p>
-    <w:p>
-      <w:pPr>
-        <w:rPr>
-          <w:rFonts w:hint="default"/>
-          <w:sz w:val="22"/>
-          <w:szCs w:val="22"/>
-          <w:lang w:val="en-US"/>
-        </w:rPr>
-      </w:pPr>
-    </w:p>
-    <w:p>
-      <w:pPr>
+        <w:t xml:space="preserve">Keuntungan Pemilik Persewaan : </w:t>
+      </w:r>
+      <w:r>
+        <w:rPr>
+          <w:rFonts w:hint="default"/>
+          <w:sz w:val="22"/>
+          <w:szCs w:val="22"/>
+          <w:lang w:val="en-US"/>
+        </w:rPr>
+        <w:t xml:space="preserve">Keuntungan </w:t>
+      </w:r>
+      <w:bookmarkStart w:id="0" w:name="_GoBack"/>
+      <w:r>
+        <w:rPr>
+          <w:rFonts w:hint="default"/>
+          <w:sz w:val="22"/>
+          <w:szCs w:val="22"/>
+          <w:lang w:val="en-US"/>
+        </w:rPr>
+        <w:t>y</w:t>
+      </w:r>
+      <w:bookmarkEnd w:id="0"/>
+      <w:r>
+        <w:rPr>
+          <w:rFonts w:hint="default"/>
+          <w:sz w:val="22"/>
+          <w:szCs w:val="22"/>
+          <w:lang w:val="en-US"/>
+        </w:rPr>
+        <w:t>ang di dapatkan bisa berupa persewaannya bisa lebih dikenal, dan lebih mudah untuk menyewakan.</w:t>
+      </w:r>
+    </w:p>
+    <w:p>
+      <w:pPr>
+        <w:rPr>
+          <w:rFonts w:hint="default"/>
+          <w:sz w:val="22"/>
+          <w:szCs w:val="22"/>
+          <w:lang w:val="en-US"/>
+        </w:rPr>
+      </w:pPr>
+    </w:p>
+    <w:p>
+      <w:pPr>
+        <w:rPr>
+          <w:rFonts w:hint="default"/>
+          <w:sz w:val="22"/>
+          <w:szCs w:val="22"/>
+          <w:lang w:val="en-US"/>
+        </w:rPr>
+      </w:pPr>
+      <w:r>
         <w:rPr>
           <w:rFonts w:hint="default"/>
           <w:b/>
@@ -252,8 +284,36 @@
           <w:szCs w:val="22"/>
           <w:lang w:val="en-US"/>
         </w:rPr>
-      </w:pPr>
-      <w:r>
+        <w:t xml:space="preserve">Keuntungan Developer : </w:t>
+      </w:r>
+      <w:r>
+        <w:rPr>
+          <w:rFonts w:hint="default"/>
+          <w:b w:val="0"/>
+          <w:bCs w:val="0"/>
+          <w:sz w:val="22"/>
+          <w:szCs w:val="22"/>
+          <w:lang w:val="en-US"/>
+        </w:rPr>
+        <w:t>Mendapatkan untung sebesar 10.000 perbulan dari setiap toko yang mendaftar.</w:t>
+      </w:r>
+    </w:p>
+    <w:p>
+      <w:pPr>
+        <w:rPr>
+          <w:rFonts w:hint="default"/>
+          <w:sz w:val="22"/>
+          <w:szCs w:val="22"/>
+          <w:lang w:val="en-US"/>
+        </w:rPr>
+      </w:pPr>
+    </w:p>
+    <w:p>
+      <w:pPr>
+        <w:numPr>
+          <w:ilvl w:val="0"/>
+          <w:numId w:val="0"/>
+        </w:numPr>
         <w:rPr>
           <w:rFonts w:hint="default"/>
           <w:b/>
@@ -262,7 +322,17 @@
           <w:szCs w:val="22"/>
           <w:lang w:val="en-US"/>
         </w:rPr>
-        <w:t xml:space="preserve">Yang ada di dalam aplikasi : </w:t>
+      </w:pPr>
+      <w:r>
+        <w:rPr>
+          <w:rFonts w:hint="default"/>
+          <w:b/>
+          <w:bCs/>
+          <w:sz w:val="22"/>
+          <w:szCs w:val="22"/>
+          <w:lang w:val="en-US"/>
+        </w:rPr>
+        <w:t>Sistem Aplikasi :</w:t>
       </w:r>
     </w:p>
     <w:p>
@@ -285,7 +355,7 @@
           <w:szCs w:val="22"/>
           <w:lang w:val="en-US"/>
         </w:rPr>
-        <w:t>Halaman Splashcreen, menampilkan logo dalam aplikasi.</w:t>
+        <w:t>Penyewa akan di perintahkan untuk memasukan nama lengkap, email, password dan nomor telepon untuk melakukan login aplikasi.</w:t>
       </w:r>
     </w:p>
     <w:p>
@@ -308,7 +378,7 @@
           <w:szCs w:val="22"/>
           <w:lang w:val="en-US"/>
         </w:rPr>
-        <w:t>Halaman Daftar, untuk memasukkan nama dan alamat penyewa untuk menampilkan tempat sewa wisuda terdekat.</w:t>
+        <w:t>Penyewa memasukkan kategori yang diberikan untuk memasukkan barang apa yang akan disewa.</w:t>
       </w:r>
     </w:p>
     <w:p>
@@ -331,55 +401,7 @@
           <w:szCs w:val="22"/>
           <w:lang w:val="en-US"/>
         </w:rPr>
-        <w:t>Halaman Kategori, Menampilkan :</w:t>
-      </w:r>
-    </w:p>
-    <w:p>
-      <w:pPr>
-        <w:numPr>
-          <w:ilvl w:val="0"/>
-          <w:numId w:val="2"/>
-        </w:numPr>
-        <w:ind w:left="420" w:leftChars="0" w:firstLine="0" w:firstLineChars="0"/>
-        <w:rPr>
-          <w:rFonts w:hint="default"/>
-          <w:sz w:val="22"/>
-          <w:szCs w:val="22"/>
-          <w:lang w:val="en-US"/>
-        </w:rPr>
-      </w:pPr>
-      <w:r>
-        <w:rPr>
-          <w:rFonts w:hint="default"/>
-          <w:sz w:val="22"/>
-          <w:szCs w:val="22"/>
-          <w:lang w:val="en-US"/>
-        </w:rPr>
-        <w:t>Kategori Penyewa baju (seperti : SD, SMP, SMA, Mahasiswa)</w:t>
-      </w:r>
-    </w:p>
-    <w:p>
-      <w:pPr>
-        <w:numPr>
-          <w:ilvl w:val="0"/>
-          <w:numId w:val="2"/>
-        </w:numPr>
-        <w:ind w:left="420" w:leftChars="0" w:firstLine="0" w:firstLineChars="0"/>
-        <w:rPr>
-          <w:rFonts w:hint="default"/>
-          <w:sz w:val="22"/>
-          <w:szCs w:val="22"/>
-          <w:lang w:val="en-US"/>
-        </w:rPr>
-      </w:pPr>
-      <w:r>
-        <w:rPr>
-          <w:rFonts w:hint="default"/>
-          <w:sz w:val="22"/>
-          <w:szCs w:val="22"/>
-          <w:lang w:val="en-US"/>
-        </w:rPr>
-        <w:t>Macam - macam dari paket wisuda, beserta ukurannya dan juga harganya.</w:t>
+        <w:t>Kemudian penyewa akan memasukkan konfirmasi apakah barang yang disewa sudah benar.</w:t>
       </w:r>
     </w:p>
     <w:p>
@@ -388,22 +410,21 @@
           <w:ilvl w:val="0"/>
           <w:numId w:val="1"/>
         </w:numPr>
-        <w:ind w:left="0" w:leftChars="0" w:firstLine="0" w:firstLineChars="0"/>
-        <w:rPr>
-          <w:rFonts w:hint="default"/>
-          <w:sz w:val="22"/>
-          <w:szCs w:val="22"/>
-          <w:lang w:val="en-US"/>
-        </w:rPr>
-      </w:pPr>
-      <w:r>
-        <w:rPr>
-          <w:rFonts w:hint="default"/>
-          <w:sz w:val="22"/>
-          <w:szCs w:val="22"/>
-          <w:lang w:val="en-US"/>
-        </w:rPr>
-        <w:t>Halaman konfirmasi penyewaan, berisi konfirmasi barang, ukuran dan kategori yang disewa.</w:t>
+        <w:rPr>
+          <w:rFonts w:hint="default"/>
+          <w:sz w:val="22"/>
+          <w:szCs w:val="22"/>
+          <w:lang w:val="en-US"/>
+        </w:rPr>
+      </w:pPr>
+      <w:r>
+        <w:rPr>
+          <w:rFonts w:hint="default"/>
+          <w:sz w:val="22"/>
+          <w:szCs w:val="22"/>
+          <w:lang w:val="en-US"/>
+        </w:rPr>
+        <w:t>Kemudian penyewa akan melakukan pembayaran melalui bank atau melalui orang yang menyewakan.</w:t>
       </w:r>
     </w:p>
     <w:p>
@@ -412,22 +433,21 @@
           <w:ilvl w:val="0"/>
           <w:numId w:val="1"/>
         </w:numPr>
-        <w:ind w:left="0" w:leftChars="0" w:firstLine="0" w:firstLineChars="0"/>
-        <w:rPr>
-          <w:rFonts w:hint="default"/>
-          <w:sz w:val="22"/>
-          <w:szCs w:val="22"/>
-          <w:lang w:val="en-US"/>
-        </w:rPr>
-      </w:pPr>
-      <w:r>
-        <w:rPr>
-          <w:rFonts w:hint="default"/>
-          <w:sz w:val="22"/>
-          <w:szCs w:val="22"/>
-          <w:lang w:val="en-US"/>
-        </w:rPr>
-        <w:t>Halaman untuk menampilkan waktu pengambilan serta alamat pengambilan peralatannya, dan cara pembayarannya bisa melalui bank/melalui orang yang menyewakan.</w:t>
+        <w:rPr>
+          <w:rFonts w:hint="default"/>
+          <w:sz w:val="22"/>
+          <w:szCs w:val="22"/>
+          <w:lang w:val="en-US"/>
+        </w:rPr>
+      </w:pPr>
+      <w:r>
+        <w:rPr>
+          <w:rFonts w:hint="default"/>
+          <w:sz w:val="22"/>
+          <w:szCs w:val="22"/>
+          <w:lang w:val="en-US"/>
+        </w:rPr>
+        <w:t>Penyewa dapat mengecek apakah barang yang disewa sudah dibayar atau belum.</w:t>
       </w:r>
     </w:p>
     <w:p>
@@ -436,197 +456,6 @@
           <w:ilvl w:val="0"/>
           <w:numId w:val="1"/>
         </w:numPr>
-        <w:ind w:left="0" w:leftChars="0" w:firstLine="0" w:firstLineChars="0"/>
-        <w:rPr>
-          <w:rFonts w:hint="default"/>
-          <w:sz w:val="22"/>
-          <w:szCs w:val="22"/>
-          <w:lang w:val="en-US"/>
-        </w:rPr>
-      </w:pPr>
-      <w:r>
-        <w:rPr>
-          <w:rFonts w:hint="default"/>
-          <w:sz w:val="22"/>
-          <w:szCs w:val="22"/>
-          <w:lang w:val="en-US"/>
-        </w:rPr>
-        <w:t>Halaman untuk menampilkan apakah sud</w:t>
-      </w:r>
-      <w:bookmarkStart w:id="0" w:name="_GoBack"/>
-      <w:bookmarkEnd w:id="0"/>
-      <w:r>
-        <w:rPr>
-          <w:rFonts w:hint="default"/>
-          <w:sz w:val="22"/>
-          <w:szCs w:val="22"/>
-          <w:lang w:val="en-US"/>
-        </w:rPr>
-        <w:t>ah membayar atau belum.</w:t>
-      </w:r>
-    </w:p>
-    <w:p>
-      <w:pPr>
-        <w:numPr>
-          <w:ilvl w:val="0"/>
-          <w:numId w:val="0"/>
-        </w:numPr>
-        <w:rPr>
-          <w:rFonts w:hint="default"/>
-          <w:sz w:val="22"/>
-          <w:szCs w:val="22"/>
-          <w:lang w:val="en-US"/>
-        </w:rPr>
-      </w:pPr>
-    </w:p>
-    <w:p>
-      <w:pPr>
-        <w:numPr>
-          <w:ilvl w:val="0"/>
-          <w:numId w:val="0"/>
-        </w:numPr>
-        <w:rPr>
-          <w:rFonts w:hint="default"/>
-          <w:b/>
-          <w:bCs/>
-          <w:sz w:val="22"/>
-          <w:szCs w:val="22"/>
-          <w:lang w:val="en-US"/>
-        </w:rPr>
-      </w:pPr>
-      <w:r>
-        <w:rPr>
-          <w:rFonts w:hint="default"/>
-          <w:b/>
-          <w:bCs/>
-          <w:sz w:val="22"/>
-          <w:szCs w:val="22"/>
-          <w:lang w:val="en-US"/>
-        </w:rPr>
-        <w:t>Sistem Aplikasi :</w:t>
-      </w:r>
-    </w:p>
-    <w:p>
-      <w:pPr>
-        <w:numPr>
-          <w:ilvl w:val="0"/>
-          <w:numId w:val="3"/>
-        </w:numPr>
-        <w:rPr>
-          <w:rFonts w:hint="default"/>
-          <w:sz w:val="22"/>
-          <w:szCs w:val="22"/>
-          <w:lang w:val="en-US"/>
-        </w:rPr>
-      </w:pPr>
-      <w:r>
-        <w:rPr>
-          <w:rFonts w:hint="default"/>
-          <w:sz w:val="22"/>
-          <w:szCs w:val="22"/>
-          <w:lang w:val="en-US"/>
-        </w:rPr>
-        <w:t>Penyewa akan di perintahkan untuk memasukan alamatnya agar dapat menampilkan tempat persewaan yang terdekat.</w:t>
-      </w:r>
-    </w:p>
-    <w:p>
-      <w:pPr>
-        <w:numPr>
-          <w:ilvl w:val="0"/>
-          <w:numId w:val="3"/>
-        </w:numPr>
-        <w:rPr>
-          <w:rFonts w:hint="default"/>
-          <w:sz w:val="22"/>
-          <w:szCs w:val="22"/>
-          <w:lang w:val="en-US"/>
-        </w:rPr>
-      </w:pPr>
-      <w:r>
-        <w:rPr>
-          <w:rFonts w:hint="default"/>
-          <w:sz w:val="22"/>
-          <w:szCs w:val="22"/>
-          <w:lang w:val="en-US"/>
-        </w:rPr>
-        <w:t>Penyewa memasukkan kategori yang diberikan untuk memasukkan barang apa yang akan disewa.</w:t>
-      </w:r>
-    </w:p>
-    <w:p>
-      <w:pPr>
-        <w:numPr>
-          <w:ilvl w:val="0"/>
-          <w:numId w:val="3"/>
-        </w:numPr>
-        <w:rPr>
-          <w:rFonts w:hint="default"/>
-          <w:sz w:val="22"/>
-          <w:szCs w:val="22"/>
-          <w:lang w:val="en-US"/>
-        </w:rPr>
-      </w:pPr>
-      <w:r>
-        <w:rPr>
-          <w:rFonts w:hint="default"/>
-          <w:sz w:val="22"/>
-          <w:szCs w:val="22"/>
-          <w:lang w:val="en-US"/>
-        </w:rPr>
-        <w:t>Kemudian penyewa akan memasukkan konfirmasi apakah barang yang disewa sudah benar.</w:t>
-      </w:r>
-    </w:p>
-    <w:p>
-      <w:pPr>
-        <w:numPr>
-          <w:ilvl w:val="0"/>
-          <w:numId w:val="3"/>
-        </w:numPr>
-        <w:rPr>
-          <w:rFonts w:hint="default"/>
-          <w:sz w:val="22"/>
-          <w:szCs w:val="22"/>
-          <w:lang w:val="en-US"/>
-        </w:rPr>
-      </w:pPr>
-      <w:r>
-        <w:rPr>
-          <w:rFonts w:hint="default"/>
-          <w:sz w:val="22"/>
-          <w:szCs w:val="22"/>
-          <w:lang w:val="en-US"/>
-        </w:rPr>
-        <w:t>Kemudian penyewa akan melakukan pembayaran melalui bank atau melalui orang yang menyewakan.</w:t>
-      </w:r>
-    </w:p>
-    <w:p>
-      <w:pPr>
-        <w:numPr>
-          <w:ilvl w:val="0"/>
-          <w:numId w:val="3"/>
-        </w:numPr>
-        <w:rPr>
-          <w:rFonts w:hint="default"/>
-          <w:sz w:val="22"/>
-          <w:szCs w:val="22"/>
-          <w:lang w:val="en-US"/>
-        </w:rPr>
-      </w:pPr>
-      <w:r>
-        <w:rPr>
-          <w:rFonts w:hint="default"/>
-          <w:sz w:val="22"/>
-          <w:szCs w:val="22"/>
-          <w:lang w:val="en-US"/>
-        </w:rPr>
-        <w:t>Penyewa dapat mengecek apakah barang yang disewa sudah dibayar atau belum.</w:t>
-      </w:r>
-    </w:p>
-    <w:p>
-      <w:pPr>
-        <w:numPr>
-          <w:ilvl w:val="0"/>
-          <w:numId w:val="3"/>
-        </w:numPr>
         <w:rPr>
           <w:rFonts w:hint="default"/>
           <w:sz w:val="22"/>
@@ -643,36 +472,6 @@
         </w:rPr>
         <w:t>Untuk sistem pengambilan barangnya, penyewa dapat mendatangi langsung toko yang sudah disediakan alamatnya.</w:t>
       </w:r>
-    </w:p>
-    <w:p>
-      <w:pPr>
-        <w:rPr>
-          <w:rFonts w:hint="default"/>
-          <w:sz w:val="22"/>
-          <w:szCs w:val="22"/>
-          <w:lang w:val="en-US"/>
-        </w:rPr>
-      </w:pPr>
-    </w:p>
-    <w:p>
-      <w:pPr>
-        <w:rPr>
-          <w:rFonts w:hint="default"/>
-          <w:sz w:val="22"/>
-          <w:szCs w:val="22"/>
-          <w:lang w:val="en-US"/>
-        </w:rPr>
-      </w:pPr>
-    </w:p>
-    <w:p>
-      <w:pPr>
-        <w:rPr>
-          <w:rFonts w:hint="default"/>
-          <w:sz w:val="22"/>
-          <w:szCs w:val="22"/>
-          <w:lang w:val="en-US"/>
-        </w:rPr>
-      </w:pPr>
     </w:p>
     <w:sectPr>
       <w:pgSz w:w="11906" w:h="16838"/>
@@ -687,33 +486,6 @@
 <file path=word/numbering.xml><?xml version="1.0" encoding="utf-8"?>
 <w:numbering xmlns:wpc="http://schemas.microsoft.com/office/word/2010/wordprocessingCanvas" xmlns:mc="http://schemas.openxmlformats.org/markup-compatibility/2006" xmlns:o="urn:schemas-microsoft-com:office:office" xmlns:r="http://schemas.openxmlformats.org/officeDocument/2006/relationships" xmlns:m="http://schemas.openxmlformats.org/officeDocument/2006/math" xmlns:v="urn:schemas-microsoft-com:vml" xmlns:wp14="http://schemas.microsoft.com/office/word/2010/wordprocessingDrawing" xmlns:wp="http://schemas.openxmlformats.org/drawingml/2006/wordprocessingDrawing" xmlns:w10="urn:schemas-microsoft-com:office:word" xmlns:w="http://schemas.openxmlformats.org/wordprocessingml/2006/main" xmlns:w14="http://schemas.microsoft.com/office/word/2010/wordml" xmlns:wpg="http://schemas.microsoft.com/office/word/2010/wordprocessingGroup" xmlns:wpi="http://schemas.microsoft.com/office/word/2010/wordprocessingInk" xmlns:wne="http://schemas.microsoft.com/office/word/2006/wordml" xmlns:wps="http://schemas.microsoft.com/office/word/2010/wordprocessingShape" xmlns:wpsCustomData="http://www.wps.cn/officeDocument/2013/wpsCustomData" mc:Ignorable="w14 wp14">
   <w:abstractNum w:abstractNumId="0">
-    <w:nsid w:val="8733F18B"/>
-    <w:multiLevelType w:val="singleLevel"/>
-    <w:tmpl w:val="8733F18B"/>
-    <w:lvl w:ilvl="0" w:tentative="0">
-      <w:start w:val="1"/>
-      <w:numFmt w:val="decimal"/>
-      <w:suff w:val="space"/>
-      <w:lvlText w:val="%1."/>
-      <w:lvlJc w:val="left"/>
-    </w:lvl>
-  </w:abstractNum>
-  <w:abstractNum w:abstractNumId="1">
-    <w:nsid w:val="9C24D932"/>
-    <w:multiLevelType w:val="singleLevel"/>
-    <w:tmpl w:val="9C24D932"/>
-    <w:lvl w:ilvl="0" w:tentative="0">
-      <w:start w:val="1"/>
-      <w:numFmt w:val="decimal"/>
-      <w:suff w:val="space"/>
-      <w:lvlText w:val="%1."/>
-      <w:lvlJc w:val="left"/>
-      <w:pPr>
-        <w:ind w:left="420" w:leftChars="0" w:firstLine="0" w:firstLineChars="0"/>
-      </w:pPr>
-    </w:lvl>
-  </w:abstractNum>
-  <w:abstractNum w:abstractNumId="2">
     <w:nsid w:val="47710C74"/>
     <w:multiLevelType w:val="singleLevel"/>
     <w:tmpl w:val="47710C74"/>
@@ -727,12 +499,6 @@
   </w:abstractNum>
   <w:num w:numId="1">
     <w:abstractNumId w:val="0"/>
-  </w:num>
-  <w:num w:numId="2">
-    <w:abstractNumId w:val="1"/>
-  </w:num>
-  <w:num w:numId="3">
-    <w:abstractNumId w:val="2"/>
   </w:num>
 </w:numbering>
 </file>

</xml_diff>